<commit_message>
Working on fixing some formatting issues with resume PDF file
</commit_message>
<xml_diff>
--- a/Resume Updated.DOCX
+++ b/Resume Updated.DOCX
@@ -177,8 +177,6 @@
             </w:r>
           </w:p>
         </w:tc>
-        <w:bookmarkStart w:id="0" w:name="_GoBack"/>
-        <w:bookmarkEnd w:id="0"/>
       </w:tr>
     </w:tbl>
     <w:p>
@@ -565,37 +563,7 @@
                 <w:sz w:val="20"/>
                 <w:szCs w:val="20"/>
               </w:rPr>
-              <w:t>Mathematics</w:t>
-            </w:r>
-            <w:r>
-              <w:rPr>
-                <w:rStyle w:val="txtBold"/>
-                <w:rFonts w:ascii="Palatino Linotype" w:eastAsia="Palatino Linotype" w:hAnsi="Palatino Linotype" w:cs="Palatino Linotype"/>
-                <w:color w:val="4A4A4A"/>
-                <w:sz w:val="20"/>
-                <w:szCs w:val="20"/>
-              </w:rPr>
-              <w:t xml:space="preserve"> &amp; </w:t>
-            </w:r>
-            <w:r>
-              <w:rPr>
-                <w:rStyle w:val="txtBold"/>
-                <w:rFonts w:ascii="Palatino Linotype" w:eastAsia="Palatino Linotype" w:hAnsi="Palatino Linotype" w:cs="Palatino Linotype"/>
-                <w:color w:val="4A4A4A"/>
-                <w:sz w:val="20"/>
-                <w:szCs w:val="20"/>
-              </w:rPr>
-              <w:t>Statistics</w:t>
-            </w:r>
-            <w:r>
-              <w:rPr>
-                <w:rStyle w:val="txtBold"/>
-                <w:rFonts w:ascii="Palatino Linotype" w:eastAsia="Palatino Linotype" w:hAnsi="Palatino Linotype" w:cs="Palatino Linotype"/>
-                <w:color w:val="4A4A4A"/>
-                <w:sz w:val="20"/>
-                <w:szCs w:val="20"/>
-              </w:rPr>
-              <w:t xml:space="preserve"> </w:t>
+              <w:t xml:space="preserve">Mathematics &amp; Statistics </w:t>
             </w:r>
             <w:r>
               <w:rPr>
@@ -1828,7 +1796,19 @@
                       <w:sz w:val="20"/>
                       <w:szCs w:val="20"/>
                     </w:rPr>
-                    <w:t>brandonrao123@gmail.com</w:t>
+                    <w:t>bra</w:t>
+                  </w:r>
+                  <w:bookmarkStart w:id="0" w:name="_GoBack"/>
+                  <w:bookmarkEnd w:id="0"/>
+                  <w:r>
+                    <w:rPr>
+                      <w:rStyle w:val="span"/>
+                      <w:rFonts w:ascii="Palatino Linotype" w:eastAsia="Palatino Linotype" w:hAnsi="Palatino Linotype" w:cs="Palatino Linotype"/>
+                      <w:color w:val="4A4A4A"/>
+                      <w:sz w:val="20"/>
+                      <w:szCs w:val="20"/>
+                    </w:rPr>
+                    <w:t>ndonrao123@gmail.com</w:t>
                   </w:r>
                 </w:p>
               </w:tc>
@@ -6127,7 +6107,7 @@
 </file>
 
 <file path=customXml/itemProps1.xml><?xml version="1.0" encoding="utf-8"?>
-<ds:datastoreItem xmlns:ds="http://schemas.openxmlformats.org/officeDocument/2006/customXml" ds:itemID="{F737F852-F1C2-4B05-AF38-BD74A60EC646}">
+<ds:datastoreItem xmlns:ds="http://schemas.openxmlformats.org/officeDocument/2006/customXml" ds:itemID="{339B7B30-0A8D-43B1-A2B8-F1E73C413910}">
   <ds:schemaRefs>
     <ds:schemaRef ds:uri="http://schemas.openxmlformats.org/officeDocument/2006/bibliography"/>
   </ds:schemaRefs>

</xml_diff>

<commit_message>
Continuing to fix pdf file formatting issues
</commit_message>
<xml_diff>
--- a/Resume Updated.DOCX
+++ b/Resume Updated.DOCX
@@ -1796,19 +1796,7 @@
                       <w:sz w:val="20"/>
                       <w:szCs w:val="20"/>
                     </w:rPr>
-                    <w:t>bra</w:t>
-                  </w:r>
-                  <w:bookmarkStart w:id="0" w:name="_GoBack"/>
-                  <w:bookmarkEnd w:id="0"/>
-                  <w:r>
-                    <w:rPr>
-                      <w:rStyle w:val="span"/>
-                      <w:rFonts w:ascii="Palatino Linotype" w:eastAsia="Palatino Linotype" w:hAnsi="Palatino Linotype" w:cs="Palatino Linotype"/>
-                      <w:color w:val="4A4A4A"/>
-                      <w:sz w:val="20"/>
-                      <w:szCs w:val="20"/>
-                    </w:rPr>
-                    <w:t>ndonrao123@gmail.com</w:t>
+                    <w:t>brandonrao123@gmail.com</w:t>
                   </w:r>
                 </w:p>
               </w:tc>
@@ -2454,6 +2442,20 @@
                 <w:spacing w:val="10"/>
                 <w:shd w:val="clear" w:color="auto" w:fill="auto"/>
               </w:rPr>
+              <w:t xml:space="preserve">Technical </w:t>
+            </w:r>
+            <w:r>
+              <w:rPr>
+                <w:rStyle w:val="right-box"/>
+                <w:rFonts w:ascii="Georgia, serif" w:eastAsia="Georgia, serif" w:hAnsi="Georgia, serif" w:cs="Georgia, serif"/>
+                <w:b/>
+                <w:bCs/>
+                <w:i/>
+                <w:iCs/>
+                <w:color w:val="4A4A4A"/>
+                <w:spacing w:val="10"/>
+                <w:shd w:val="clear" w:color="auto" w:fill="auto"/>
+              </w:rPr>
               <w:t>Skills</w:t>
             </w:r>
           </w:p>
@@ -2534,8 +2536,30 @@
                 <w:sz w:val="20"/>
                 <w:szCs w:val="20"/>
               </w:rPr>
-              <w:t>Working with big data</w:t>
-            </w:r>
+              <w:t>Big</w:t>
+            </w:r>
+            <w:r>
+              <w:rPr>
+                <w:rStyle w:val="singlecolumnspanpaddedlinenth-child1"/>
+                <w:rFonts w:ascii="Palatino Linotype" w:eastAsia="Palatino Linotype" w:hAnsi="Palatino Linotype" w:cs="Palatino Linotype"/>
+                <w:color w:val="4A4A4A"/>
+                <w:sz w:val="20"/>
+                <w:szCs w:val="20"/>
+              </w:rPr>
+              <w:t xml:space="preserve"> data</w:t>
+            </w:r>
+            <w:r>
+              <w:rPr>
+                <w:rStyle w:val="singlecolumnspanpaddedlinenth-child1"/>
+                <w:rFonts w:ascii="Palatino Linotype" w:eastAsia="Palatino Linotype" w:hAnsi="Palatino Linotype" w:cs="Palatino Linotype"/>
+                <w:color w:val="4A4A4A"/>
+                <w:sz w:val="20"/>
+                <w:szCs w:val="20"/>
+              </w:rPr>
+              <w:t xml:space="preserve"> development</w:t>
+            </w:r>
+            <w:bookmarkStart w:id="0" w:name="_GoBack"/>
+            <w:bookmarkEnd w:id="0"/>
           </w:p>
           <w:p>
             <w:pPr>
@@ -6107,7 +6131,7 @@
 </file>
 
 <file path=customXml/itemProps1.xml><?xml version="1.0" encoding="utf-8"?>
-<ds:datastoreItem xmlns:ds="http://schemas.openxmlformats.org/officeDocument/2006/customXml" ds:itemID="{339B7B30-0A8D-43B1-A2B8-F1E73C413910}">
+<ds:datastoreItem xmlns:ds="http://schemas.openxmlformats.org/officeDocument/2006/customXml" ds:itemID="{4B307F13-196C-41FE-906A-5A1084A0CAEB}">
   <ds:schemaRefs>
     <ds:schemaRef ds:uri="http://schemas.openxmlformats.org/officeDocument/2006/bibliography"/>
   </ds:schemaRefs>

</xml_diff>